<commit_message>
9-2, needs finishing off but mostly done
</commit_message>
<xml_diff>
--- a/Documents/Task 9-2.docx
+++ b/Documents/Task 9-2.docx
@@ -35,15 +35,7 @@
       </w:r>
       <w:r>
         <w:br/>
-        <w:t xml:space="preserve">Adam </w:t>
-      </w:r>
-      <w:proofErr w:type="spellStart"/>
-      <w:r>
-        <w:t>Bubonya</w:t>
-      </w:r>
-      <w:proofErr w:type="spellEnd"/>
-      <w:r>
-        <w:t xml:space="preserve"> – 9986677</w:t>
+        <w:t>Adam Bubonya – 9986677</w:t>
       </w:r>
     </w:p>
     <w:p>
@@ -66,52 +58,6 @@
             <wp:extent cx="5731510" cy="3756025"/>
             <wp:effectExtent l="0" t="0" r="2540" b="0"/>
             <wp:docPr id="1" name="Picture 1"/>
-            <wp:cNvGraphicFramePr>
-              <a:graphicFrameLocks xmlns:a="http://schemas.openxmlformats.org/drawingml/2006/main" noChangeAspect="1"/>
-            </wp:cNvGraphicFramePr>
-            <a:graphic xmlns:a="http://schemas.openxmlformats.org/drawingml/2006/main">
-              <a:graphicData uri="http://schemas.openxmlformats.org/drawingml/2006/picture">
-                <pic:pic xmlns:pic="http://schemas.openxmlformats.org/drawingml/2006/picture">
-                  <pic:nvPicPr>
-                    <pic:cNvPr id="1" name=""/>
-                    <pic:cNvPicPr/>
-                  </pic:nvPicPr>
-                  <pic:blipFill>
-                    <a:blip r:embed="rId4"/>
-                    <a:stretch>
-                      <a:fillRect/>
-                    </a:stretch>
-                  </pic:blipFill>
-                  <pic:spPr>
-                    <a:xfrm>
-                      <a:off x="0" y="0"/>
-                      <a:ext cx="5731510" cy="3756025"/>
-                    </a:xfrm>
-                    <a:prstGeom prst="rect">
-                      <a:avLst/>
-                    </a:prstGeom>
-                  </pic:spPr>
-                </pic:pic>
-              </a:graphicData>
-            </a:graphic>
-          </wp:inline>
-        </w:drawing>
-      </w:r>
-    </w:p>
-    <w:p>
-      <w:pPr>
-        <w:jc w:val="center"/>
-      </w:pPr>
-      <w:r>
-        <w:rPr>
-          <w:noProof/>
-          <w:lang w:eastAsia="en-AU"/>
-        </w:rPr>
-        <w:drawing>
-          <wp:inline distT="0" distB="0" distL="0" distR="0" wp14:anchorId="1B7E3DE7" wp14:editId="0792ACB9">
-            <wp:extent cx="4469039" cy="3371850"/>
-            <wp:effectExtent l="0" t="0" r="8255" b="0"/>
-            <wp:docPr id="2" name="Picture 2"/>
             <wp:cNvGraphicFramePr>
               <a:graphicFrameLocks xmlns:a="http://schemas.openxmlformats.org/drawingml/2006/main" noChangeAspect="1"/>
             </wp:cNvGraphicFramePr>
@@ -131,6 +77,52 @@
                   <pic:spPr>
                     <a:xfrm>
                       <a:off x="0" y="0"/>
+                      <a:ext cx="5731510" cy="3756025"/>
+                    </a:xfrm>
+                    <a:prstGeom prst="rect">
+                      <a:avLst/>
+                    </a:prstGeom>
+                  </pic:spPr>
+                </pic:pic>
+              </a:graphicData>
+            </a:graphic>
+          </wp:inline>
+        </w:drawing>
+      </w:r>
+    </w:p>
+    <w:p>
+      <w:pPr>
+        <w:jc w:val="center"/>
+      </w:pPr>
+      <w:r>
+        <w:rPr>
+          <w:noProof/>
+          <w:lang w:eastAsia="en-AU"/>
+        </w:rPr>
+        <w:drawing>
+          <wp:inline distT="0" distB="0" distL="0" distR="0" wp14:anchorId="1B7E3DE7" wp14:editId="0792ACB9">
+            <wp:extent cx="4469039" cy="3371850"/>
+            <wp:effectExtent l="0" t="0" r="8255" b="0"/>
+            <wp:docPr id="2" name="Picture 2"/>
+            <wp:cNvGraphicFramePr>
+              <a:graphicFrameLocks xmlns:a="http://schemas.openxmlformats.org/drawingml/2006/main" noChangeAspect="1"/>
+            </wp:cNvGraphicFramePr>
+            <a:graphic xmlns:a="http://schemas.openxmlformats.org/drawingml/2006/main">
+              <a:graphicData uri="http://schemas.openxmlformats.org/drawingml/2006/picture">
+                <pic:pic xmlns:pic="http://schemas.openxmlformats.org/drawingml/2006/picture">
+                  <pic:nvPicPr>
+                    <pic:cNvPr id="1" name=""/>
+                    <pic:cNvPicPr/>
+                  </pic:nvPicPr>
+                  <pic:blipFill>
+                    <a:blip r:embed="rId6"/>
+                    <a:stretch>
+                      <a:fillRect/>
+                    </a:stretch>
+                  </pic:blipFill>
+                  <pic:spPr>
+                    <a:xfrm>
+                      <a:off x="0" y="0"/>
                       <a:ext cx="4478611" cy="3379072"/>
                     </a:xfrm>
                     <a:prstGeom prst="rect">
@@ -145,8 +137,171 @@
       </w:r>
     </w:p>
     <w:p>
+      <w:pPr>
+        <w:pStyle w:val="Heading1"/>
+      </w:pPr>
+      <w:r>
+        <w:lastRenderedPageBreak/>
+        <w:t>UML Diagram</w:t>
+      </w:r>
+    </w:p>
+    <w:p>
+      <w:r>
+        <w:pict>
+          <v:shapetype id="_x0000_t75" coordsize="21600,21600" o:spt="75" o:preferrelative="t" path="m@4@5l@4@11@9@11@9@5xe" filled="f" stroked="f">
+            <v:stroke joinstyle="miter"/>
+            <v:formulas>
+              <v:f eqn="if lineDrawn pixelLineWidth 0"/>
+              <v:f eqn="sum @0 1 0"/>
+              <v:f eqn="sum 0 0 @1"/>
+              <v:f eqn="prod @2 1 2"/>
+              <v:f eqn="prod @3 21600 pixelWidth"/>
+              <v:f eqn="prod @3 21600 pixelHeight"/>
+              <v:f eqn="sum @0 0 1"/>
+              <v:f eqn="prod @6 1 2"/>
+              <v:f eqn="prod @7 21600 pixelWidth"/>
+              <v:f eqn="sum @8 21600 0"/>
+              <v:f eqn="prod @7 21600 pixelHeight"/>
+              <v:f eqn="sum @10 21600 0"/>
+            </v:formulas>
+            <v:path o:extrusionok="f" gradientshapeok="t" o:connecttype="rect"/>
+            <o:lock v:ext="edit" aspectratio="t"/>
+          </v:shapetype>
+          <v:shape id="_x0000_i1025" type="#_x0000_t75" style="width:451pt;height:287.1pt">
+            <v:imagedata r:id="rId7" o:title="UML"/>
+          </v:shape>
+        </w:pict>
+      </w:r>
+    </w:p>
+    <w:p/>
+    <w:p>
+      <w:pPr>
+        <w:pStyle w:val="Heading1"/>
+      </w:pPr>
+      <w:r>
+        <w:t>Justifications</w:t>
+      </w:r>
+    </w:p>
+    <w:p>
+      <w:r>
+        <w:t>All our methods and subroutines are related to each class and not too relevant to other classes, thus having strong cohesion. For example, in our Item object, all of its values and any modifications are done i</w:t>
+      </w:r>
+      <w:r>
+        <w:t>nternally. They are self-contained</w:t>
+      </w:r>
+      <w:r>
+        <w:t xml:space="preserve"> </w:t>
+      </w:r>
+      <w:r>
+        <w:t>and shows a good use of encapsulation.</w:t>
+      </w:r>
+    </w:p>
+    <w:p>
+      <w:r>
+        <w:t>There is little to no dependencies in our application. There are some associations such as the Sales processor, which is required for some interactions, but the other objects are all very self-contained with weak couplings.</w:t>
+      </w:r>
+    </w:p>
+    <w:p>
+      <w:r>
+        <w:t xml:space="preserve">Our Object Orientating principles were quite good, </w:t>
+      </w:r>
+    </w:p>
+    <w:p/>
+    <w:p>
+      <w:pPr>
+        <w:rPr>
+          <w:color w:val="FF0000"/>
+        </w:rPr>
+      </w:pPr>
+      <w:r>
+        <w:rPr>
+          <w:color w:val="FF0000"/>
+        </w:rPr>
+        <w:t>Examples to follow: (Delete afterwards)</w:t>
+      </w:r>
+    </w:p>
+    <w:p>
+      <w:pPr>
+        <w:rPr>
+          <w:color w:val="FF0000"/>
+        </w:rPr>
+      </w:pPr>
+      <w:r>
+        <w:rPr>
+          <w:color w:val="FF0000"/>
+        </w:rPr>
+        <w:t>Having strong cohesion and weak coupling</w:t>
+      </w:r>
+    </w:p>
+    <w:p>
+      <w:pPr>
+        <w:rPr>
+          <w:color w:val="FF0000"/>
+        </w:rPr>
+      </w:pPr>
       <w:bookmarkStart w:id="0" w:name="_GoBack"/>
       <w:bookmarkEnd w:id="0"/>
+    </w:p>
+    <w:p>
+      <w:pPr>
+        <w:rPr>
+          <w:color w:val="FF0000"/>
+        </w:rPr>
+      </w:pPr>
+      <w:r>
+        <w:rPr>
+          <w:color w:val="FF0000"/>
+        </w:rPr>
+        <w:t>b. Having good OO principles</w:t>
+      </w:r>
+    </w:p>
+    <w:p>
+      <w:pPr>
+        <w:rPr>
+          <w:color w:val="FF0000"/>
+        </w:rPr>
+      </w:pPr>
+    </w:p>
+    <w:p>
+      <w:pPr>
+        <w:rPr>
+          <w:color w:val="FF0000"/>
+        </w:rPr>
+      </w:pPr>
+      <w:r>
+        <w:rPr>
+          <w:color w:val="FF0000"/>
+        </w:rPr>
+        <w:t>c. Using appropriate design patterns, algorithms, data structures, and</w:t>
+      </w:r>
+    </w:p>
+    <w:p>
+      <w:pPr>
+        <w:rPr>
+          <w:color w:val="FF0000"/>
+        </w:rPr>
+      </w:pPr>
+    </w:p>
+    <w:p>
+      <w:pPr>
+        <w:rPr>
+          <w:color w:val="FF0000"/>
+        </w:rPr>
+      </w:pPr>
+      <w:proofErr w:type="gramStart"/>
+      <w:r>
+        <w:rPr>
+          <w:color w:val="FF0000"/>
+        </w:rPr>
+        <w:t>architectural</w:t>
+      </w:r>
+      <w:proofErr w:type="gramEnd"/>
+      <w:r>
+        <w:rPr>
+          <w:color w:val="FF0000"/>
+        </w:rPr>
+        <w:t xml:space="preserve"> styles</w:t>
+      </w:r>
     </w:p>
     <w:sectPr>
       <w:pgSz w:w="11906" w:h="16838"/>
@@ -156,6 +311,127 @@
     </w:sectPr>
   </w:body>
 </w:document>
+</file>
+
+<file path=word/numbering.xml><?xml version="1.0" encoding="utf-8"?>
+<w:numbering xmlns:wpc="http://schemas.microsoft.com/office/word/2010/wordprocessingCanvas" xmlns:mc="http://schemas.openxmlformats.org/markup-compatibility/2006" xmlns:o="urn:schemas-microsoft-com:office:office" xmlns:r="http://schemas.openxmlformats.org/officeDocument/2006/relationships" xmlns:m="http://schemas.openxmlformats.org/officeDocument/2006/math" xmlns:v="urn:schemas-microsoft-com:vml" xmlns:wp14="http://schemas.microsoft.com/office/word/2010/wordprocessingDrawing" xmlns:wp="http://schemas.openxmlformats.org/drawingml/2006/wordprocessingDrawing" xmlns:w10="urn:schemas-microsoft-com:office:word" xmlns:w="http://schemas.openxmlformats.org/wordprocessingml/2006/main" xmlns:w14="http://schemas.microsoft.com/office/word/2010/wordml" xmlns:w15="http://schemas.microsoft.com/office/word/2012/wordml" xmlns:wpg="http://schemas.microsoft.com/office/word/2010/wordprocessingGroup" xmlns:wpi="http://schemas.microsoft.com/office/word/2010/wordprocessingInk" xmlns:wne="http://schemas.microsoft.com/office/word/2006/wordml" xmlns:wps="http://schemas.microsoft.com/office/word/2010/wordprocessingShape" mc:Ignorable="w14 w15 wp14">
+  <w:abstractNum w:abstractNumId="0" w15:restartNumberingAfterBreak="0">
+    <w:nsid w:val="00363C98"/>
+    <w:multiLevelType w:val="hybridMultilevel"/>
+    <w:tmpl w:val="8F7864FC"/>
+    <w:lvl w:ilvl="0" w:tplc="0C090001">
+      <w:start w:val="1"/>
+      <w:numFmt w:val="bullet"/>
+      <w:lvlText w:val=""/>
+      <w:lvlJc w:val="left"/>
+      <w:pPr>
+        <w:ind w:left="720" w:hanging="360"/>
+      </w:pPr>
+      <w:rPr>
+        <w:rFonts w:ascii="Symbol" w:hAnsi="Symbol" w:hint="default"/>
+      </w:rPr>
+    </w:lvl>
+    <w:lvl w:ilvl="1" w:tplc="0C090003" w:tentative="1">
+      <w:start w:val="1"/>
+      <w:numFmt w:val="bullet"/>
+      <w:lvlText w:val="o"/>
+      <w:lvlJc w:val="left"/>
+      <w:pPr>
+        <w:ind w:left="1440" w:hanging="360"/>
+      </w:pPr>
+      <w:rPr>
+        <w:rFonts w:ascii="Courier New" w:hAnsi="Courier New" w:cs="Courier New" w:hint="default"/>
+      </w:rPr>
+    </w:lvl>
+    <w:lvl w:ilvl="2" w:tplc="0C090005" w:tentative="1">
+      <w:start w:val="1"/>
+      <w:numFmt w:val="bullet"/>
+      <w:lvlText w:val=""/>
+      <w:lvlJc w:val="left"/>
+      <w:pPr>
+        <w:ind w:left="2160" w:hanging="360"/>
+      </w:pPr>
+      <w:rPr>
+        <w:rFonts w:ascii="Wingdings" w:hAnsi="Wingdings" w:hint="default"/>
+      </w:rPr>
+    </w:lvl>
+    <w:lvl w:ilvl="3" w:tplc="0C090001" w:tentative="1">
+      <w:start w:val="1"/>
+      <w:numFmt w:val="bullet"/>
+      <w:lvlText w:val=""/>
+      <w:lvlJc w:val="left"/>
+      <w:pPr>
+        <w:ind w:left="2880" w:hanging="360"/>
+      </w:pPr>
+      <w:rPr>
+        <w:rFonts w:ascii="Symbol" w:hAnsi="Symbol" w:hint="default"/>
+      </w:rPr>
+    </w:lvl>
+    <w:lvl w:ilvl="4" w:tplc="0C090003" w:tentative="1">
+      <w:start w:val="1"/>
+      <w:numFmt w:val="bullet"/>
+      <w:lvlText w:val="o"/>
+      <w:lvlJc w:val="left"/>
+      <w:pPr>
+        <w:ind w:left="3600" w:hanging="360"/>
+      </w:pPr>
+      <w:rPr>
+        <w:rFonts w:ascii="Courier New" w:hAnsi="Courier New" w:cs="Courier New" w:hint="default"/>
+      </w:rPr>
+    </w:lvl>
+    <w:lvl w:ilvl="5" w:tplc="0C090005" w:tentative="1">
+      <w:start w:val="1"/>
+      <w:numFmt w:val="bullet"/>
+      <w:lvlText w:val=""/>
+      <w:lvlJc w:val="left"/>
+      <w:pPr>
+        <w:ind w:left="4320" w:hanging="360"/>
+      </w:pPr>
+      <w:rPr>
+        <w:rFonts w:ascii="Wingdings" w:hAnsi="Wingdings" w:hint="default"/>
+      </w:rPr>
+    </w:lvl>
+    <w:lvl w:ilvl="6" w:tplc="0C090001" w:tentative="1">
+      <w:start w:val="1"/>
+      <w:numFmt w:val="bullet"/>
+      <w:lvlText w:val=""/>
+      <w:lvlJc w:val="left"/>
+      <w:pPr>
+        <w:ind w:left="5040" w:hanging="360"/>
+      </w:pPr>
+      <w:rPr>
+        <w:rFonts w:ascii="Symbol" w:hAnsi="Symbol" w:hint="default"/>
+      </w:rPr>
+    </w:lvl>
+    <w:lvl w:ilvl="7" w:tplc="0C090003" w:tentative="1">
+      <w:start w:val="1"/>
+      <w:numFmt w:val="bullet"/>
+      <w:lvlText w:val="o"/>
+      <w:lvlJc w:val="left"/>
+      <w:pPr>
+        <w:ind w:left="5760" w:hanging="360"/>
+      </w:pPr>
+      <w:rPr>
+        <w:rFonts w:ascii="Courier New" w:hAnsi="Courier New" w:cs="Courier New" w:hint="default"/>
+      </w:rPr>
+    </w:lvl>
+    <w:lvl w:ilvl="8" w:tplc="0C090005" w:tentative="1">
+      <w:start w:val="1"/>
+      <w:numFmt w:val="bullet"/>
+      <w:lvlText w:val=""/>
+      <w:lvlJc w:val="left"/>
+      <w:pPr>
+        <w:ind w:left="6480" w:hanging="360"/>
+      </w:pPr>
+      <w:rPr>
+        <w:rFonts w:ascii="Wingdings" w:hAnsi="Wingdings" w:hint="default"/>
+      </w:rPr>
+    </w:lvl>
+  </w:abstractNum>
+  <w:num w:numId="1">
+    <w:abstractNumId w:val="0"/>
+  </w:num>
+</w:numbering>
 </file>
 
 <file path=word/styles.xml><?xml version="1.0" encoding="utf-8"?>
@@ -676,6 +952,17 @@
       <w:szCs w:val="32"/>
     </w:rPr>
   </w:style>
+  <w:style w:type="paragraph" w:styleId="ListParagraph">
+    <w:name w:val="List Paragraph"/>
+    <w:basedOn w:val="Normal"/>
+    <w:uiPriority w:val="34"/>
+    <w:qFormat/>
+    <w:rsid w:val="002F4136"/>
+    <w:pPr>
+      <w:ind w:left="720"/>
+      <w:contextualSpacing/>
+    </w:pPr>
+  </w:style>
 </w:styles>
 </file>
 

</xml_diff>

<commit_message>
added pdf conversion and fixed 9.9 doc
</commit_message>
<xml_diff>
--- a/Documents/Task 9-2.docx
+++ b/Documents/Task 9-2.docx
@@ -51,7 +51,7 @@
       <w:r>
         <w:rPr>
           <w:noProof/>
-          <w:lang w:eastAsia="en-AU"/>
+          <w:lang w:val="en-US" w:eastAsia="ja-JP"/>
         </w:rPr>
         <w:drawing>
           <wp:inline distT="0" distB="0" distL="0" distR="0" wp14:anchorId="6C5B3EA7" wp14:editId="47557A29">
@@ -97,7 +97,7 @@
       <w:r>
         <w:rPr>
           <w:noProof/>
-          <w:lang w:eastAsia="en-AU"/>
+          <w:lang w:val="en-US" w:eastAsia="ja-JP"/>
         </w:rPr>
         <w:drawing>
           <wp:inline distT="0" distB="0" distL="0" distR="0" wp14:anchorId="1B7E3DE7" wp14:editId="0792ACB9">
@@ -167,7 +167,7 @@
             <v:path o:extrusionok="f" gradientshapeok="t" o:connecttype="rect"/>
             <o:lock v:ext="edit" aspectratio="t"/>
           </v:shapetype>
-          <v:shape id="_x0000_i1025" type="#_x0000_t75" style="width:451pt;height:287.1pt">
+          <v:shape id="_x0000_i1025" type="#_x0000_t75" style="width:450.75pt;height:287.25pt">
             <v:imagedata r:id="rId7" o:title="UML"/>
           </v:shape>
         </w:pict>
@@ -193,65 +193,126 @@
         <w:t xml:space="preserve"> </w:t>
       </w:r>
       <w:r>
-        <w:t>and shows a good use of encapsulation.</w:t>
-      </w:r>
-    </w:p>
-    <w:p>
-      <w:r>
-        <w:t>There is little to no dependencies in our application. There are some associations such as the Sales processor, which is required for some interactions, but the other objects are all very self-contained with weak couplings.</w:t>
-      </w:r>
-    </w:p>
-    <w:p>
-      <w:r>
-        <w:t xml:space="preserve">Our Object Orientating principles were quite good, </w:t>
-      </w:r>
-    </w:p>
-    <w:p/>
-    <w:p>
-      <w:pPr>
-        <w:rPr>
-          <w:color w:val="FF0000"/>
-        </w:rPr>
-      </w:pPr>
-      <w:r>
-        <w:rPr>
-          <w:color w:val="FF0000"/>
-        </w:rPr>
-        <w:t>Examples to follow: (Delete afterwards)</w:t>
-      </w:r>
-    </w:p>
-    <w:p>
-      <w:pPr>
-        <w:rPr>
-          <w:color w:val="FF0000"/>
-        </w:rPr>
-      </w:pPr>
-      <w:r>
-        <w:rPr>
-          <w:color w:val="FF0000"/>
-        </w:rPr>
-        <w:t>Having strong cohesion and weak coupling</w:t>
-      </w:r>
-    </w:p>
-    <w:p>
-      <w:pPr>
-        <w:rPr>
-          <w:color w:val="FF0000"/>
-        </w:rPr>
-      </w:pPr>
+        <w:t xml:space="preserve">and shows a good use of </w:t>
+      </w:r>
+      <w:r>
+        <w:t>the e</w:t>
+      </w:r>
+      <w:r>
+        <w:t>ncapsulation</w:t>
+      </w:r>
+      <w:r>
+        <w:t xml:space="preserve"> principle</w:t>
+      </w:r>
+      <w:r>
+        <w:t>.</w:t>
+      </w:r>
+    </w:p>
+    <w:p>
+      <w:r>
+        <w:t xml:space="preserve">There is little to no dependencies in our application. There are some associations such as </w:t>
+      </w:r>
+      <w:r>
+        <w:t xml:space="preserve">between Sales and </w:t>
+      </w:r>
+      <w:proofErr w:type="spellStart"/>
+      <w:r>
+        <w:t>SalesRecord</w:t>
+      </w:r>
+      <w:proofErr w:type="spellEnd"/>
+      <w:r>
+        <w:t>, or between Item and Inventory,</w:t>
+      </w:r>
+      <w:r>
+        <w:t xml:space="preserve"> which is required for some interactions, but the other objects are all very self-contained with weak couplings.</w:t>
+      </w:r>
+    </w:p>
+    <w:p>
+      <w:r>
+        <w:t>The only principle of Object-oriented programming that we implemented was Encapsulation. As for the other three, Inheritance, Abstraction and Polymorphism,</w:t>
+      </w:r>
+      <w:r>
+        <w:t xml:space="preserve"> we postpone on using them to avoid </w:t>
+      </w:r>
+      <w:proofErr w:type="spellStart"/>
+      <w:r>
+        <w:t>overcomplication</w:t>
+      </w:r>
+      <w:proofErr w:type="spellEnd"/>
+      <w:r>
+        <w:t>, however,</w:t>
+      </w:r>
+      <w:r>
+        <w:t xml:space="preserve"> they will most likely be implemented later as the software is developed further.</w:t>
+      </w:r>
+    </w:p>
+    <w:p>
+      <w:r>
+        <w:rPr>
+          <w:rFonts w:hint="eastAsia"/>
+        </w:rPr>
+        <w:t>Due to the lack of a database to work on and utilize, we used a set of .txt files to store</w:t>
+      </w:r>
+      <w:r>
+        <w:t xml:space="preserve"> information</w:t>
+      </w:r>
+      <w:r>
+        <w:rPr>
+          <w:rFonts w:hint="eastAsia"/>
+        </w:rPr>
+        <w:t xml:space="preserve">, and built a system to </w:t>
+      </w:r>
+      <w:r>
+        <w:t>convert text format to data for the software. This method is simpler and does not rely on Internet connection, and thus improves the performance of the software, particularly the read/write speed.</w:t>
+      </w:r>
       <w:bookmarkStart w:id="0" w:name="_GoBack"/>
       <w:bookmarkEnd w:id="0"/>
     </w:p>
-    <w:p>
-      <w:pPr>
-        <w:rPr>
-          <w:color w:val="FF0000"/>
-        </w:rPr>
-      </w:pPr>
-      <w:r>
-        <w:rPr>
-          <w:color w:val="FF0000"/>
-        </w:rPr>
+    <w:p/>
+    <w:p>
+      <w:pPr>
+        <w:rPr>
+          <w:color w:val="FF0000"/>
+        </w:rPr>
+      </w:pPr>
+      <w:r>
+        <w:rPr>
+          <w:color w:val="FF0000"/>
+        </w:rPr>
+        <w:t>Examples to follow: (Delete afterwards)</w:t>
+      </w:r>
+    </w:p>
+    <w:p>
+      <w:pPr>
+        <w:rPr>
+          <w:color w:val="FF0000"/>
+        </w:rPr>
+      </w:pPr>
+      <w:r>
+        <w:rPr>
+          <w:color w:val="FF0000"/>
+        </w:rPr>
+        <w:t>Having strong cohesion and weak coupling</w:t>
+      </w:r>
+    </w:p>
+    <w:p>
+      <w:pPr>
+        <w:rPr>
+          <w:color w:val="FF0000"/>
+        </w:rPr>
+      </w:pPr>
+    </w:p>
+    <w:p>
+      <w:pPr>
+        <w:rPr>
+          <w:color w:val="FF0000"/>
+        </w:rPr>
+      </w:pPr>
+      <w:r>
+        <w:rPr>
+          <w:color w:val="FF0000"/>
+        </w:rPr>
+        <w:lastRenderedPageBreak/>
         <w:t>b. Having good OO principles</w:t>
       </w:r>
     </w:p>
@@ -315,7 +376,7 @@
 
 <file path=word/numbering.xml><?xml version="1.0" encoding="utf-8"?>
 <w:numbering xmlns:wpc="http://schemas.microsoft.com/office/word/2010/wordprocessingCanvas" xmlns:mc="http://schemas.openxmlformats.org/markup-compatibility/2006" xmlns:o="urn:schemas-microsoft-com:office:office" xmlns:r="http://schemas.openxmlformats.org/officeDocument/2006/relationships" xmlns:m="http://schemas.openxmlformats.org/officeDocument/2006/math" xmlns:v="urn:schemas-microsoft-com:vml" xmlns:wp14="http://schemas.microsoft.com/office/word/2010/wordprocessingDrawing" xmlns:wp="http://schemas.openxmlformats.org/drawingml/2006/wordprocessingDrawing" xmlns:w10="urn:schemas-microsoft-com:office:word" xmlns:w="http://schemas.openxmlformats.org/wordprocessingml/2006/main" xmlns:w14="http://schemas.microsoft.com/office/word/2010/wordml" xmlns:w15="http://schemas.microsoft.com/office/word/2012/wordml" xmlns:wpg="http://schemas.microsoft.com/office/word/2010/wordprocessingGroup" xmlns:wpi="http://schemas.microsoft.com/office/word/2010/wordprocessingInk" xmlns:wne="http://schemas.microsoft.com/office/word/2006/wordml" xmlns:wps="http://schemas.microsoft.com/office/word/2010/wordprocessingShape" mc:Ignorable="w14 w15 wp14">
-  <w:abstractNum w:abstractNumId="0" w15:restartNumberingAfterBreak="0">
+  <w:abstractNum w:abstractNumId="0">
     <w:nsid w:val="00363C98"/>
     <w:multiLevelType w:val="hybridMultilevel"/>
     <w:tmpl w:val="8F7864FC"/>
@@ -439,7 +500,7 @@
   <w:docDefaults>
     <w:rPrDefault>
       <w:rPr>
-        <w:rFonts w:asciiTheme="minorHAnsi" w:eastAsiaTheme="minorHAnsi" w:hAnsiTheme="minorHAnsi" w:cstheme="minorBidi"/>
+        <w:rFonts w:asciiTheme="minorHAnsi" w:eastAsiaTheme="minorEastAsia" w:hAnsiTheme="minorHAnsi" w:cstheme="minorBidi"/>
         <w:sz w:val="22"/>
         <w:szCs w:val="22"/>
         <w:lang w:val="en-AU" w:eastAsia="en-US" w:bidi="ar-SA"/>
@@ -922,7 +983,6 @@
       <w:spacing w:line="254" w:lineRule="auto"/>
     </w:pPr>
     <w:rPr>
-      <w:rFonts w:eastAsiaTheme="minorEastAsia"/>
       <w:color w:val="5A5A5A" w:themeColor="text1" w:themeTint="A5"/>
       <w:spacing w:val="15"/>
     </w:rPr>

</xml_diff>

<commit_message>
added 8.4 as pdf, verified 9.2 and added pdf
</commit_message>
<xml_diff>
--- a/Documents/Task 9-2.docx
+++ b/Documents/Task 9-2.docx
@@ -15,15 +15,7 @@
         <w:pStyle w:val="Subtitle"/>
       </w:pPr>
       <w:r>
-        <w:t xml:space="preserve">Isaac </w:t>
-      </w:r>
-      <w:proofErr w:type="spellStart"/>
-      <w:r>
-        <w:t>Pittolo</w:t>
-      </w:r>
-      <w:proofErr w:type="spellEnd"/>
-      <w:r>
-        <w:t xml:space="preserve"> – 7695438</w:t>
+        <w:t>Isaac Pittolo – 7695438</w:t>
       </w:r>
       <w:r>
         <w:br/>
@@ -51,7 +43,7 @@
       <w:r>
         <w:rPr>
           <w:noProof/>
-          <w:lang w:val="en-US" w:eastAsia="ja-JP"/>
+          <w:lang w:eastAsia="en-AU"/>
         </w:rPr>
         <w:drawing>
           <wp:inline distT="0" distB="0" distL="0" distR="0" wp14:anchorId="6C5B3EA7" wp14:editId="47557A29">
@@ -97,7 +89,7 @@
       <w:r>
         <w:rPr>
           <w:noProof/>
-          <w:lang w:val="en-US" w:eastAsia="ja-JP"/>
+          <w:lang w:eastAsia="en-AU"/>
         </w:rPr>
         <w:drawing>
           <wp:inline distT="0" distB="0" distL="0" distR="0" wp14:anchorId="1B7E3DE7" wp14:editId="0792ACB9">
@@ -167,7 +159,7 @@
             <v:path o:extrusionok="f" gradientshapeok="t" o:connecttype="rect"/>
             <o:lock v:ext="edit" aspectratio="t"/>
           </v:shapetype>
-          <v:shape id="_x0000_i1025" type="#_x0000_t75" style="width:450.75pt;height:287.25pt">
+          <v:shape id="_x0000_i1025" type="#_x0000_t75" style="width:451pt;height:287.1pt">
             <v:imagedata r:id="rId7" o:title="UML"/>
           </v:shape>
         </w:pict>
@@ -213,15 +205,7 @@
         <w:t xml:space="preserve">There is little to no dependencies in our application. There are some associations such as </w:t>
       </w:r>
       <w:r>
-        <w:t xml:space="preserve">between Sales and </w:t>
-      </w:r>
-      <w:proofErr w:type="spellStart"/>
-      <w:r>
-        <w:t>SalesRecord</w:t>
-      </w:r>
-      <w:proofErr w:type="spellEnd"/>
-      <w:r>
-        <w:t>, or between Item and Inventory,</w:t>
+        <w:t>between Sales and SalesRecord, or between Item and Inventory,</w:t>
       </w:r>
       <w:r>
         <w:t xml:space="preserve"> which is required for some interactions, but the other objects are all very self-contained with weak couplings.</w:t>
@@ -232,15 +216,7 @@
         <w:t>The only principle of Object-oriented programming that we implemented was Encapsulation. As for the other three, Inheritance, Abstraction and Polymorphism,</w:t>
       </w:r>
       <w:r>
-        <w:t xml:space="preserve"> we postpone on using them to avoid </w:t>
-      </w:r>
-      <w:proofErr w:type="spellStart"/>
-      <w:r>
-        <w:t>overcomplication</w:t>
-      </w:r>
-      <w:proofErr w:type="spellEnd"/>
-      <w:r>
-        <w:t>, however,</w:t>
+        <w:t xml:space="preserve"> we postpone on using them to avoid overcomplication, however,</w:t>
       </w:r>
       <w:r>
         <w:t xml:space="preserve"> they will most likely be implemented later as the software is developed further.</w:t>
@@ -267,102 +243,6 @@
       </w:r>
       <w:bookmarkStart w:id="0" w:name="_GoBack"/>
       <w:bookmarkEnd w:id="0"/>
-    </w:p>
-    <w:p/>
-    <w:p>
-      <w:pPr>
-        <w:rPr>
-          <w:color w:val="FF0000"/>
-        </w:rPr>
-      </w:pPr>
-      <w:r>
-        <w:rPr>
-          <w:color w:val="FF0000"/>
-        </w:rPr>
-        <w:t>Examples to follow: (Delete afterwards)</w:t>
-      </w:r>
-    </w:p>
-    <w:p>
-      <w:pPr>
-        <w:rPr>
-          <w:color w:val="FF0000"/>
-        </w:rPr>
-      </w:pPr>
-      <w:r>
-        <w:rPr>
-          <w:color w:val="FF0000"/>
-        </w:rPr>
-        <w:t>Having strong cohesion and weak coupling</w:t>
-      </w:r>
-    </w:p>
-    <w:p>
-      <w:pPr>
-        <w:rPr>
-          <w:color w:val="FF0000"/>
-        </w:rPr>
-      </w:pPr>
-    </w:p>
-    <w:p>
-      <w:pPr>
-        <w:rPr>
-          <w:color w:val="FF0000"/>
-        </w:rPr>
-      </w:pPr>
-      <w:r>
-        <w:rPr>
-          <w:color w:val="FF0000"/>
-        </w:rPr>
-        <w:lastRenderedPageBreak/>
-        <w:t>b. Having good OO principles</w:t>
-      </w:r>
-    </w:p>
-    <w:p>
-      <w:pPr>
-        <w:rPr>
-          <w:color w:val="FF0000"/>
-        </w:rPr>
-      </w:pPr>
-    </w:p>
-    <w:p>
-      <w:pPr>
-        <w:rPr>
-          <w:color w:val="FF0000"/>
-        </w:rPr>
-      </w:pPr>
-      <w:r>
-        <w:rPr>
-          <w:color w:val="FF0000"/>
-        </w:rPr>
-        <w:t>c. Using appropriate design patterns, algorithms, data structures, and</w:t>
-      </w:r>
-    </w:p>
-    <w:p>
-      <w:pPr>
-        <w:rPr>
-          <w:color w:val="FF0000"/>
-        </w:rPr>
-      </w:pPr>
-    </w:p>
-    <w:p>
-      <w:pPr>
-        <w:rPr>
-          <w:color w:val="FF0000"/>
-        </w:rPr>
-      </w:pPr>
-      <w:proofErr w:type="gramStart"/>
-      <w:r>
-        <w:rPr>
-          <w:color w:val="FF0000"/>
-        </w:rPr>
-        <w:t>architectural</w:t>
-      </w:r>
-      <w:proofErr w:type="gramEnd"/>
-      <w:r>
-        <w:rPr>
-          <w:color w:val="FF0000"/>
-        </w:rPr>
-        <w:t xml:space="preserve"> styles</w:t>
-      </w:r>
     </w:p>
     <w:sectPr>
       <w:pgSz w:w="11906" w:h="16838"/>
@@ -376,7 +256,7 @@
 
 <file path=word/numbering.xml><?xml version="1.0" encoding="utf-8"?>
 <w:numbering xmlns:wpc="http://schemas.microsoft.com/office/word/2010/wordprocessingCanvas" xmlns:mc="http://schemas.openxmlformats.org/markup-compatibility/2006" xmlns:o="urn:schemas-microsoft-com:office:office" xmlns:r="http://schemas.openxmlformats.org/officeDocument/2006/relationships" xmlns:m="http://schemas.openxmlformats.org/officeDocument/2006/math" xmlns:v="urn:schemas-microsoft-com:vml" xmlns:wp14="http://schemas.microsoft.com/office/word/2010/wordprocessingDrawing" xmlns:wp="http://schemas.openxmlformats.org/drawingml/2006/wordprocessingDrawing" xmlns:w10="urn:schemas-microsoft-com:office:word" xmlns:w="http://schemas.openxmlformats.org/wordprocessingml/2006/main" xmlns:w14="http://schemas.microsoft.com/office/word/2010/wordml" xmlns:w15="http://schemas.microsoft.com/office/word/2012/wordml" xmlns:wpg="http://schemas.microsoft.com/office/word/2010/wordprocessingGroup" xmlns:wpi="http://schemas.microsoft.com/office/word/2010/wordprocessingInk" xmlns:wne="http://schemas.microsoft.com/office/word/2006/wordml" xmlns:wps="http://schemas.microsoft.com/office/word/2010/wordprocessingShape" mc:Ignorable="w14 w15 wp14">
-  <w:abstractNum w:abstractNumId="0">
+  <w:abstractNum w:abstractNumId="0" w15:restartNumberingAfterBreak="0">
     <w:nsid w:val="00363C98"/>
     <w:multiLevelType w:val="hybridMultilevel"/>
     <w:tmpl w:val="8F7864FC"/>

</xml_diff>